<commit_message>
class based life cycle
</commit_message>
<xml_diff>
--- a/ReactInterviewQ&A.docx
+++ b/ReactInterviewQ&A.docx
@@ -163,8 +163,118 @@
         <w:spacing w:after="120"/>
       </w:pPr>
       <w:r>
+        <w:t xml:space="preserve">API call like useEffect </w:t>
+      </w:r>
+      <w:r>
+        <w:sym w:font="Wingdings" w:char="F0E0"/>
+      </w:r>
+      <w:r>
+        <w:t xml:space="preserve"> </w:t>
+      </w:r>
+      <w:r>
+        <w:rPr>
+          <w:b/>
+          <w:bCs/>
+        </w:rPr>
+        <w:t>componentDidMount</w:t>
+      </w:r>
+      <w:r>
+        <w:t xml:space="preserve"> is used in class based for API call</w:t>
+      </w:r>
+      <w:r>
+        <w:t>.</w:t>
+      </w:r>
+    </w:p>
+    <w:p>
+      <w:pPr>
+        <w:pStyle w:val="ListParagraph"/>
+        <w:numPr>
+          <w:ilvl w:val="0"/>
+          <w:numId w:val="2"/>
+        </w:numPr>
+        <w:spacing w:after="120"/>
+      </w:pPr>
+      <w:r>
+        <w:t>Component life cycle sequence –</w:t>
+      </w:r>
+    </w:p>
+    <w:p>
+      <w:pPr>
+        <w:pStyle w:val="ListParagraph"/>
+        <w:numPr>
+          <w:ilvl w:val="0"/>
+          <w:numId w:val="5"/>
+        </w:numPr>
+        <w:spacing w:after="120"/>
+      </w:pPr>
+      <w:r>
+        <w:t>Constructor</w:t>
+      </w:r>
+    </w:p>
+    <w:p>
+      <w:pPr>
+        <w:pStyle w:val="ListParagraph"/>
+        <w:numPr>
+          <w:ilvl w:val="0"/>
+          <w:numId w:val="5"/>
+        </w:numPr>
+        <w:spacing w:after="120"/>
+      </w:pPr>
+      <w:r>
+        <w:t>Render</w:t>
+      </w:r>
+    </w:p>
+    <w:p>
+      <w:pPr>
+        <w:pStyle w:val="ListParagraph"/>
+        <w:numPr>
+          <w:ilvl w:val="0"/>
+          <w:numId w:val="5"/>
+        </w:numPr>
+        <w:spacing w:after="120"/>
+      </w:pPr>
+      <w:r>
+        <w:t>componentDidMount</w:t>
+      </w:r>
+      <w:r>
+        <w:t xml:space="preserve"> </w:t>
+      </w:r>
+    </w:p>
+    <w:p>
+      <w:pPr>
+        <w:pStyle w:val="ListParagraph"/>
+        <w:numPr>
+          <w:ilvl w:val="0"/>
+          <w:numId w:val="2"/>
+        </w:numPr>
+        <w:spacing w:after="120"/>
+      </w:pPr>
+      <w:r>
         <w:t>..</w:t>
       </w:r>
+    </w:p>
+    <w:p>
+      <w:pPr>
+        <w:pStyle w:val="ListParagraph"/>
+        <w:numPr>
+          <w:ilvl w:val="0"/>
+          <w:numId w:val="2"/>
+        </w:numPr>
+        <w:spacing w:after="120"/>
+      </w:pPr>
+      <w:r>
+        <w:t>..</w:t>
+      </w:r>
+    </w:p>
+    <w:p>
+      <w:pPr>
+        <w:pStyle w:val="ListParagraph"/>
+        <w:numPr>
+          <w:ilvl w:val="0"/>
+          <w:numId w:val="2"/>
+        </w:numPr>
+        <w:spacing w:after="120"/>
+      </w:pPr>
     </w:p>
     <w:p>
       <w:pPr>
@@ -239,6 +349,9 @@
         <w:ind w:left="1440"/>
       </w:pPr>
       <w:r>
+        <w:rPr>
+          <w:noProof/>
+        </w:rPr>
         <w:drawing>
           <wp:inline distT="0" distB="0" distL="0" distR="0" wp14:anchorId="04CF47D6" wp14:editId="1F0382E2">
             <wp:extent cx="2203563" cy="1854295"/>
@@ -302,12 +415,30 @@
           <w:numId w:val="1"/>
         </w:numPr>
         <w:spacing w:after="120"/>
-      </w:pPr>
-      <w:r>
+        <w:rPr>
+          <w:b/>
+          <w:bCs/>
+          <w:sz w:val="24"/>
+          <w:szCs w:val="24"/>
+        </w:rPr>
+      </w:pPr>
+      <w:r>
+        <w:rPr>
+          <w:b/>
+          <w:bCs/>
+          <w:sz w:val="24"/>
+          <w:szCs w:val="24"/>
+        </w:rPr>
         <w:t>Why do we do super(props</w:t>
       </w:r>
       <w:proofErr w:type="gramStart"/>
       <w:r>
+        <w:rPr>
+          <w:b/>
+          <w:bCs/>
+          <w:sz w:val="24"/>
+          <w:szCs w:val="24"/>
+        </w:rPr>
         <w:t>) ?</w:t>
       </w:r>
       <w:proofErr w:type="gramEnd"/>
@@ -518,7 +649,15 @@
           <w:rFonts w:ascii="Segoe UI" w:hAnsi="Segoe UI" w:cs="Segoe UI"/>
           <w:color w:val="374151"/>
         </w:rPr>
-        <w:t xml:space="preserve"> the props and state to the child component, it's important to make sure that the child component can access those props and state. Calling </w:t>
+        <w:t xml:space="preserve"> the props and state to the child component, it's important to make sure that the child component can access those </w:t>
+      </w:r>
+      <w:r>
+        <w:rPr>
+          <w:rFonts w:ascii="Segoe UI" w:hAnsi="Segoe UI" w:cs="Segoe UI"/>
+          <w:color w:val="374151"/>
+        </w:rPr>
+        <w:lastRenderedPageBreak/>
+        <w:t xml:space="preserve">props and state. Calling </w:t>
       </w:r>
       <w:r>
         <w:rPr>
@@ -592,25 +731,604 @@
     <w:p>
       <w:pPr>
         <w:pStyle w:val="ListParagraph"/>
+        <w:spacing w:after="120"/>
+        <w:ind w:left="1440"/>
+      </w:pPr>
+    </w:p>
+    <w:p>
+      <w:pPr>
+        <w:pStyle w:val="ListParagraph"/>
+        <w:spacing w:after="120"/>
+      </w:pPr>
+    </w:p>
+    <w:p>
+      <w:pPr>
+        <w:pStyle w:val="ListParagraph"/>
+        <w:numPr>
+          <w:ilvl w:val="0"/>
+          <w:numId w:val="1"/>
+        </w:numPr>
+        <w:spacing w:after="120"/>
+        <w:rPr>
+          <w:b/>
+          <w:bCs/>
+          <w:sz w:val="24"/>
+          <w:szCs w:val="24"/>
+        </w:rPr>
+      </w:pPr>
+      <w:r>
+        <w:rPr>
+          <w:b/>
+          <w:bCs/>
+          <w:sz w:val="24"/>
+          <w:szCs w:val="24"/>
+        </w:rPr>
+        <w:t xml:space="preserve">2 Phases </w:t>
+      </w:r>
+      <w:r>
+        <w:rPr>
+          <w:b/>
+          <w:bCs/>
+          <w:sz w:val="24"/>
+          <w:szCs w:val="24"/>
+        </w:rPr>
+        <w:t xml:space="preserve">are there </w:t>
+      </w:r>
+      <w:r>
+        <w:rPr>
+          <w:b/>
+          <w:bCs/>
+          <w:sz w:val="24"/>
+          <w:szCs w:val="24"/>
+        </w:rPr>
+        <w:t xml:space="preserve">when reconcilliation happes </w:t>
+      </w:r>
+    </w:p>
+    <w:p>
+      <w:pPr>
+        <w:pStyle w:val="ListParagraph"/>
+        <w:numPr>
+          <w:ilvl w:val="0"/>
+          <w:numId w:val="6"/>
+        </w:numPr>
+        <w:spacing w:after="120"/>
+      </w:pPr>
+      <w:r>
+        <w:t xml:space="preserve">Render Phase </w:t>
+      </w:r>
+      <w:r>
+        <w:sym w:font="Wingdings" w:char="F0E0"/>
+      </w:r>
+      <w:r>
+        <w:t xml:space="preserve"> Here 1</w:t>
+      </w:r>
+      <w:r>
+        <w:rPr>
+          <w:vertAlign w:val="superscript"/>
+        </w:rPr>
+        <w:t>st</w:t>
+      </w:r>
+      <w:r>
+        <w:t xml:space="preserve"> constructore is executed and then render executes</w:t>
+      </w:r>
+    </w:p>
+    <w:p>
+      <w:pPr>
+        <w:pStyle w:val="ListParagraph"/>
+        <w:numPr>
+          <w:ilvl w:val="0"/>
+          <w:numId w:val="6"/>
+        </w:numPr>
+        <w:spacing w:after="120"/>
+      </w:pPr>
+      <w:r>
+        <w:t xml:space="preserve">Commit Phase </w:t>
+      </w:r>
+      <w:r>
+        <w:sym w:font="Wingdings" w:char="F0E0"/>
+      </w:r>
+      <w:r>
+        <w:t xml:space="preserve"> Here 1</w:t>
+      </w:r>
+      <w:r>
+        <w:rPr>
+          <w:vertAlign w:val="superscript"/>
+        </w:rPr>
+        <w:t>st</w:t>
+      </w:r>
+      <w:r>
+        <w:t xml:space="preserve"> DOM updates and then componentDidMount executes</w:t>
+      </w:r>
+    </w:p>
+    <w:p>
+      <w:pPr>
+        <w:pStyle w:val="ListParagraph"/>
+        <w:spacing w:after="120"/>
+        <w:ind w:left="1440"/>
+      </w:pPr>
+    </w:p>
+    <w:p>
+      <w:pPr>
+        <w:pStyle w:val="ListParagraph"/>
+        <w:numPr>
+          <w:ilvl w:val="0"/>
+          <w:numId w:val="1"/>
+        </w:numPr>
+        <w:spacing w:after="120"/>
+        <w:rPr>
+          <w:b/>
+          <w:bCs/>
+          <w:sz w:val="24"/>
+          <w:szCs w:val="24"/>
+        </w:rPr>
+      </w:pPr>
+      <w:r>
+        <w:rPr>
+          <w:b/>
+          <w:bCs/>
+          <w:sz w:val="24"/>
+          <w:szCs w:val="24"/>
+        </w:rPr>
+        <w:t xml:space="preserve">We can make componentDidMount async but we cannot make </w:t>
+      </w:r>
+      <w:proofErr w:type="gramStart"/>
+      <w:r>
+        <w:rPr>
+          <w:b/>
+          <w:bCs/>
+          <w:sz w:val="24"/>
+          <w:szCs w:val="24"/>
+        </w:rPr>
+        <w:t>useEffect(</w:t>
+      </w:r>
+      <w:proofErr w:type="gramEnd"/>
+      <w:r>
+        <w:rPr>
+          <w:b/>
+          <w:bCs/>
+          <w:sz w:val="24"/>
+          <w:szCs w:val="24"/>
+        </w:rPr>
+        <w:t xml:space="preserve">) async ? </w:t>
+      </w:r>
+      <w:proofErr w:type="gramStart"/>
+      <w:r>
+        <w:rPr>
+          <w:b/>
+          <w:bCs/>
+          <w:sz w:val="24"/>
+          <w:szCs w:val="24"/>
+        </w:rPr>
+        <w:t>Reason ?</w:t>
+      </w:r>
+      <w:proofErr w:type="gramEnd"/>
+    </w:p>
+    <w:p>
+      <w:pPr>
+        <w:pStyle w:val="ListParagraph"/>
         <w:numPr>
           <w:ilvl w:val="0"/>
           <w:numId w:val="3"/>
         </w:numPr>
         <w:spacing w:after="120"/>
       </w:pPr>
-    </w:p>
-    <w:p>
-      <w:pPr>
-        <w:pStyle w:val="ListParagraph"/>
-        <w:spacing w:after="120"/>
-      </w:pPr>
-    </w:p>
-    <w:p>
-      <w:pPr>
-        <w:pStyle w:val="ListParagraph"/>
-        <w:numPr>
-          <w:ilvl w:val="0"/>
-          <w:numId w:val="4"/>
+      <w:r>
+        <w:rPr>
+          <w:rStyle w:val="HTMLCode"/>
+          <w:rFonts w:ascii="Ubuntu Mono" w:eastAsiaTheme="minorHAnsi" w:hAnsi="Ubuntu Mono"/>
+          <w:b/>
+          <w:bCs/>
+          <w:sz w:val="21"/>
+          <w:szCs w:val="21"/>
+          <w:bdr w:val="single" w:sz="2" w:space="0" w:color="D9D9E3" w:frame="1"/>
+          <w:shd w:val="clear" w:color="auto" w:fill="F7F7F8"/>
+        </w:rPr>
+        <w:t>useEffect</w:t>
+      </w:r>
+      <w:r>
+        <w:rPr>
+          <w:rFonts w:ascii="Segoe UI" w:hAnsi="Segoe UI" w:cs="Segoe UI"/>
+          <w:color w:val="374151"/>
+          <w:shd w:val="clear" w:color="auto" w:fill="F7F7F8"/>
+        </w:rPr>
+        <w:t xml:space="preserve"> is a hook that allows you to synchronously synchronize a component with an external system. It is not designed to handle asynchronous operations, such as fetching data from a remote server. On the other hand, </w:t>
+      </w:r>
+      <w:r>
+        <w:rPr>
+          <w:rStyle w:val="HTMLCode"/>
+          <w:rFonts w:ascii="Ubuntu Mono" w:eastAsiaTheme="minorHAnsi" w:hAnsi="Ubuntu Mono"/>
+          <w:b/>
+          <w:bCs/>
+          <w:sz w:val="21"/>
+          <w:szCs w:val="21"/>
+          <w:bdr w:val="single" w:sz="2" w:space="0" w:color="D9D9E3" w:frame="1"/>
+          <w:shd w:val="clear" w:color="auto" w:fill="F7F7F8"/>
+        </w:rPr>
+        <w:t>componentDidMount</w:t>
+      </w:r>
+      <w:r>
+        <w:rPr>
+          <w:rFonts w:ascii="Segoe UI" w:hAnsi="Segoe UI" w:cs="Segoe UI"/>
+          <w:color w:val="374151"/>
+          <w:shd w:val="clear" w:color="auto" w:fill="F7F7F8"/>
+        </w:rPr>
+        <w:t xml:space="preserve"> is a lifecycle method in a class component that is called after the component has been rendered. Because it is called after the component has been rendered, it is the appropriate lifecycle method to use when you need to perform an asynchronous operation, such as fetching data. It is possible to make useEffect async by wrapping the effect with an async function but it's not recommended because it would cause an unnecessary re-rendering and it is not guaranteed to work as expected.</w:t>
+      </w:r>
+    </w:p>
+    <w:p>
+      <w:pPr>
+        <w:pStyle w:val="ListParagraph"/>
+        <w:spacing w:after="120"/>
+        <w:ind w:left="1440"/>
+      </w:pPr>
+    </w:p>
+    <w:p>
+      <w:pPr>
+        <w:pStyle w:val="ListParagraph"/>
+        <w:numPr>
+          <w:ilvl w:val="0"/>
+          <w:numId w:val="1"/>
+        </w:numPr>
+        <w:spacing w:after="120"/>
+      </w:pPr>
+      <w:proofErr w:type="gramStart"/>
+      <w:r>
+        <w:rPr>
+          <w:b/>
+          <w:bCs/>
+        </w:rPr>
+        <w:t>componentDidMount(</w:t>
+      </w:r>
+      <w:proofErr w:type="gramEnd"/>
+      <w:r>
+        <w:rPr>
+          <w:b/>
+          <w:bCs/>
+        </w:rPr>
+        <w:t>)</w:t>
+      </w:r>
+      <w:r>
+        <w:t xml:space="preserve"> </w:t>
+      </w:r>
+      <w:r>
+        <w:sym w:font="Wingdings" w:char="F0E0"/>
+      </w:r>
+      <w:r>
+        <w:t xml:space="preserve"> Will be called after 1</w:t>
+      </w:r>
+      <w:r>
+        <w:rPr>
+          <w:vertAlign w:val="superscript"/>
+        </w:rPr>
+        <w:t>st</w:t>
+      </w:r>
+      <w:r>
+        <w:t xml:space="preserve"> render().</w:t>
+      </w:r>
+    </w:p>
+    <w:p>
+      <w:pPr>
+        <w:pStyle w:val="ListParagraph"/>
+        <w:numPr>
+          <w:ilvl w:val="0"/>
+          <w:numId w:val="1"/>
+        </w:numPr>
+        <w:spacing w:after="120"/>
+      </w:pPr>
+      <w:proofErr w:type="gramStart"/>
+      <w:r>
+        <w:rPr>
+          <w:b/>
+          <w:bCs/>
+        </w:rPr>
+        <w:t>componentDidUpdate(</w:t>
+      </w:r>
+      <w:proofErr w:type="gramEnd"/>
+      <w:r>
+        <w:rPr>
+          <w:b/>
+          <w:bCs/>
+        </w:rPr>
+        <w:t xml:space="preserve">) </w:t>
+      </w:r>
+      <w:r>
+        <w:rPr>
+          <w:b/>
+          <w:bCs/>
+        </w:rPr>
+        <w:sym w:font="Wingdings" w:char="F0E0"/>
+      </w:r>
+      <w:r>
+        <w:t xml:space="preserve"> Will be called after every 1</w:t>
+      </w:r>
+      <w:r>
+        <w:rPr>
+          <w:vertAlign w:val="superscript"/>
+        </w:rPr>
+        <w:t>st</w:t>
+      </w:r>
+      <w:r>
+        <w:t xml:space="preserve"> render()</w:t>
+      </w:r>
+      <w:r>
+        <w:t>. That is from 2</w:t>
+      </w:r>
+      <w:r>
+        <w:rPr>
+          <w:vertAlign w:val="superscript"/>
+        </w:rPr>
+        <w:t>nd</w:t>
+      </w:r>
+      <w:r>
+        <w:t xml:space="preserve"> render time this will be called</w:t>
+      </w:r>
+    </w:p>
+    <w:p>
+      <w:pPr>
+        <w:pStyle w:val="ListParagraph"/>
+        <w:numPr>
+          <w:ilvl w:val="0"/>
+          <w:numId w:val="1"/>
+        </w:numPr>
+        <w:spacing w:after="120"/>
+      </w:pPr>
+      <w:r>
+        <w:rPr>
+          <w:b/>
+          <w:bCs/>
+        </w:rPr>
+        <w:t>React life cycle method diagram below</w:t>
+      </w:r>
+      <w:r>
+        <w:t xml:space="preserve"> –</w:t>
+      </w:r>
+      <w:r>
+        <w:t xml:space="preserve"> </w:t>
+      </w:r>
+      <w:r>
+        <w:rPr>
+          <w:highlight w:val="yellow"/>
+        </w:rPr>
+        <w:t>https://projects.wojtekmaj.pl/react-lifecycle-methods-diagram/</w:t>
+      </w:r>
+    </w:p>
+    <w:p>
+      <w:pPr>
+        <w:pStyle w:val="ListParagraph"/>
+        <w:spacing w:after="120"/>
+      </w:pPr>
+      <w:r>
+        <w:rPr>
+          <w:noProof/>
+        </w:rPr>
+        <w:drawing>
+          <wp:inline distT="0" distB="0" distL="0" distR="0" wp14:anchorId="292D93A7" wp14:editId="23A114C6">
+            <wp:extent cx="6645910" cy="2838450"/>
+            <wp:effectExtent l="0" t="0" r="2540" b="0"/>
+            <wp:docPr id="2" name="Picture 2"/>
+            <wp:cNvGraphicFramePr>
+              <a:graphicFrameLocks xmlns:a="http://schemas.openxmlformats.org/drawingml/2006/main" noChangeAspect="1"/>
+            </wp:cNvGraphicFramePr>
+            <a:graphic xmlns:a="http://schemas.openxmlformats.org/drawingml/2006/main">
+              <a:graphicData uri="http://schemas.openxmlformats.org/drawingml/2006/picture">
+                <pic:pic xmlns:pic="http://schemas.openxmlformats.org/drawingml/2006/picture">
+                  <pic:nvPicPr>
+                    <pic:cNvPr id="1" name=""/>
+                    <pic:cNvPicPr/>
+                  </pic:nvPicPr>
+                  <pic:blipFill>
+                    <a:blip r:embed="rId6"/>
+                    <a:stretch>
+                      <a:fillRect/>
+                    </a:stretch>
+                  </pic:blipFill>
+                  <pic:spPr>
+                    <a:xfrm>
+                      <a:off x="0" y="0"/>
+                      <a:ext cx="6645910" cy="2838450"/>
+                    </a:xfrm>
+                    <a:prstGeom prst="rect">
+                      <a:avLst/>
+                    </a:prstGeom>
+                  </pic:spPr>
+                </pic:pic>
+              </a:graphicData>
+            </a:graphic>
+          </wp:inline>
+        </w:drawing>
+      </w:r>
+    </w:p>
+    <w:p>
+      <w:pPr>
+        <w:pStyle w:val="ListParagraph"/>
+        <w:numPr>
+          <w:ilvl w:val="0"/>
+          <w:numId w:val="1"/>
+        </w:numPr>
+        <w:spacing w:after="120"/>
+      </w:pPr>
+      <w:r>
+        <w:t xml:space="preserve">Note </w:t>
+      </w:r>
+      <w:r>
+        <w:sym w:font="Wingdings" w:char="F0E0"/>
+      </w:r>
+      <w:r>
+        <w:t xml:space="preserve"> Never compare </w:t>
+      </w:r>
+      <w:r>
+        <w:t>class-based</w:t>
+      </w:r>
+      <w:r>
+        <w:t xml:space="preserve"> life cycle with functional based life cycle.</w:t>
+      </w:r>
+    </w:p>
+    <w:p>
+      <w:pPr>
+        <w:pStyle w:val="ListParagraph"/>
+        <w:numPr>
+          <w:ilvl w:val="0"/>
+          <w:numId w:val="1"/>
+        </w:numPr>
+        <w:spacing w:after="120"/>
+      </w:pPr>
+      <w:r>
+        <w:t xml:space="preserve">useEffect </w:t>
+      </w:r>
+      <w:r>
+        <w:sym w:font="Wingdings" w:char="F0E0"/>
+      </w:r>
+      <w:r>
+        <w:t xml:space="preserve"> When we don’t put any dependency array in it then useEffect will be called </w:t>
+      </w:r>
+      <w:r>
+        <w:t>after</w:t>
+      </w:r>
+      <w:r>
+        <w:t xml:space="preserve"> every</w:t>
+      </w:r>
+      <w:r>
+        <w:t xml:space="preserve"> </w:t>
+      </w:r>
+      <w:proofErr w:type="gramStart"/>
+      <w:r>
+        <w:t>render(</w:t>
+      </w:r>
+      <w:proofErr w:type="gramEnd"/>
+      <w:r>
+        <w:t>)</w:t>
+      </w:r>
+    </w:p>
+    <w:p>
+      <w:pPr>
+        <w:pStyle w:val="ListParagraph"/>
+        <w:numPr>
+          <w:ilvl w:val="0"/>
+          <w:numId w:val="1"/>
+        </w:numPr>
+        <w:spacing w:after="120"/>
+      </w:pPr>
+      <w:r>
+        <w:t xml:space="preserve">useEffect </w:t>
+      </w:r>
+      <w:r>
+        <w:sym w:font="Wingdings" w:char="F0E0"/>
+      </w:r>
+      <w:r>
+        <w:t xml:space="preserve"> When we put empty dependency array [], then it will be called only once </w:t>
+      </w:r>
+      <w:r>
+        <w:t>in the initial</w:t>
+      </w:r>
+      <w:r>
+        <w:t xml:space="preserve"> </w:t>
+      </w:r>
+      <w:proofErr w:type="gramStart"/>
+      <w:r>
+        <w:t>render(</w:t>
+      </w:r>
+      <w:proofErr w:type="gramEnd"/>
+      <w:r>
+        <w:t>)</w:t>
+      </w:r>
+    </w:p>
+    <w:p>
+      <w:pPr>
+        <w:pStyle w:val="ListParagraph"/>
+        <w:numPr>
+          <w:ilvl w:val="0"/>
+          <w:numId w:val="1"/>
+        </w:numPr>
+        <w:spacing w:after="120"/>
+      </w:pPr>
+      <w:r>
+        <w:t>UnMount in Functional Based Component:</w:t>
+      </w:r>
+    </w:p>
+    <w:p>
+      <w:pPr>
+        <w:pStyle w:val="ListParagraph"/>
+        <w:numPr>
+          <w:ilvl w:val="0"/>
+          <w:numId w:val="3"/>
+        </w:numPr>
+        <w:spacing w:after="120"/>
+      </w:pPr>
+      <w:r>
+        <w:t>We need to use return() method inside useEffect()]to unmount a component in class based component. Example below</w:t>
+      </w:r>
+    </w:p>
+    <w:p>
+      <w:pPr>
+        <w:pStyle w:val="ListParagraph"/>
+        <w:spacing w:after="120"/>
+        <w:ind w:left="1440"/>
+      </w:pPr>
+      <w:r>
+        <w:lastRenderedPageBreak/>
+        <w:drawing>
+          <wp:inline distT="0" distB="0" distL="0" distR="0" wp14:anchorId="67A8975A" wp14:editId="49C3492B">
+            <wp:extent cx="5169166" cy="2025754"/>
+            <wp:effectExtent l="0" t="0" r="0" b="0"/>
+            <wp:docPr id="3" name="Picture 3"/>
+            <wp:cNvGraphicFramePr>
+              <a:graphicFrameLocks xmlns:a="http://schemas.openxmlformats.org/drawingml/2006/main" noChangeAspect="1"/>
+            </wp:cNvGraphicFramePr>
+            <a:graphic xmlns:a="http://schemas.openxmlformats.org/drawingml/2006/main">
+              <a:graphicData uri="http://schemas.openxmlformats.org/drawingml/2006/picture">
+                <pic:pic xmlns:pic="http://schemas.openxmlformats.org/drawingml/2006/picture">
+                  <pic:nvPicPr>
+                    <pic:cNvPr id="1" name=""/>
+                    <pic:cNvPicPr/>
+                  </pic:nvPicPr>
+                  <pic:blipFill>
+                    <a:blip r:embed="rId7"/>
+                    <a:stretch>
+                      <a:fillRect/>
+                    </a:stretch>
+                  </pic:blipFill>
+                  <pic:spPr>
+                    <a:xfrm>
+                      <a:off x="0" y="0"/>
+                      <a:ext cx="5169166" cy="2025754"/>
+                    </a:xfrm>
+                    <a:prstGeom prst="rect">
+                      <a:avLst/>
+                    </a:prstGeom>
+                  </pic:spPr>
+                </pic:pic>
+              </a:graphicData>
+            </a:graphic>
+          </wp:inline>
+        </w:drawing>
+      </w:r>
+    </w:p>
+    <w:p>
+      <w:pPr>
+        <w:pStyle w:val="ListParagraph"/>
+        <w:numPr>
+          <w:ilvl w:val="0"/>
+          <w:numId w:val="3"/>
+        </w:numPr>
+        <w:spacing w:after="120"/>
+      </w:pPr>
+      <w:r>
+        <w:t>useEffect return will execute once we leave that component.</w:t>
+      </w:r>
+    </w:p>
+    <w:p>
+      <w:pPr>
+        <w:pStyle w:val="ListParagraph"/>
+        <w:spacing w:after="120"/>
+        <w:ind w:left="1440"/>
+      </w:pPr>
+    </w:p>
+    <w:p>
+      <w:pPr>
+        <w:pStyle w:val="ListParagraph"/>
+        <w:numPr>
+          <w:ilvl w:val="0"/>
+          <w:numId w:val="1"/>
         </w:numPr>
         <w:spacing w:after="120"/>
       </w:pPr>
@@ -623,7 +1341,7 @@
         <w:pStyle w:val="ListParagraph"/>
         <w:numPr>
           <w:ilvl w:val="0"/>
-          <w:numId w:val="4"/>
+          <w:numId w:val="1"/>
         </w:numPr>
         <w:spacing w:after="120"/>
       </w:pPr>
@@ -636,7 +1354,7 @@
         <w:pStyle w:val="ListParagraph"/>
         <w:numPr>
           <w:ilvl w:val="0"/>
-          <w:numId w:val="4"/>
+          <w:numId w:val="1"/>
         </w:numPr>
         <w:spacing w:after="120"/>
       </w:pPr>
@@ -649,7 +1367,7 @@
         <w:pStyle w:val="ListParagraph"/>
         <w:numPr>
           <w:ilvl w:val="0"/>
-          <w:numId w:val="4"/>
+          <w:numId w:val="1"/>
         </w:numPr>
         <w:spacing w:after="120"/>
       </w:pPr>
@@ -662,7 +1380,7 @@
         <w:pStyle w:val="ListParagraph"/>
         <w:numPr>
           <w:ilvl w:val="0"/>
-          <w:numId w:val="4"/>
+          <w:numId w:val="1"/>
         </w:numPr>
         <w:spacing w:after="120"/>
       </w:pPr>
@@ -675,7 +1393,7 @@
         <w:pStyle w:val="ListParagraph"/>
         <w:numPr>
           <w:ilvl w:val="0"/>
-          <w:numId w:val="4"/>
+          <w:numId w:val="1"/>
         </w:numPr>
         <w:spacing w:after="120"/>
       </w:pPr>
@@ -688,7 +1406,7 @@
         <w:pStyle w:val="ListParagraph"/>
         <w:numPr>
           <w:ilvl w:val="0"/>
-          <w:numId w:val="4"/>
+          <w:numId w:val="1"/>
         </w:numPr>
         <w:spacing w:after="120"/>
       </w:pPr>
@@ -701,7 +1419,7 @@
         <w:pStyle w:val="ListParagraph"/>
         <w:numPr>
           <w:ilvl w:val="0"/>
-          <w:numId w:val="4"/>
+          <w:numId w:val="1"/>
         </w:numPr>
         <w:spacing w:after="120"/>
       </w:pPr>
@@ -714,7 +1432,7 @@
         <w:pStyle w:val="ListParagraph"/>
         <w:numPr>
           <w:ilvl w:val="0"/>
-          <w:numId w:val="4"/>
+          <w:numId w:val="1"/>
         </w:numPr>
         <w:spacing w:after="120"/>
       </w:pPr>
@@ -727,7 +1445,7 @@
         <w:pStyle w:val="ListParagraph"/>
         <w:numPr>
           <w:ilvl w:val="0"/>
-          <w:numId w:val="4"/>
+          <w:numId w:val="1"/>
         </w:numPr>
         <w:spacing w:after="120"/>
       </w:pPr>
@@ -740,7 +1458,7 @@
         <w:pStyle w:val="ListParagraph"/>
         <w:numPr>
           <w:ilvl w:val="0"/>
-          <w:numId w:val="4"/>
+          <w:numId w:val="1"/>
         </w:numPr>
         <w:spacing w:after="120"/>
       </w:pPr>
@@ -753,7 +1471,7 @@
         <w:pStyle w:val="ListParagraph"/>
         <w:numPr>
           <w:ilvl w:val="0"/>
-          <w:numId w:val="4"/>
+          <w:numId w:val="1"/>
         </w:numPr>
         <w:spacing w:after="120"/>
       </w:pPr>
@@ -766,7 +1484,20 @@
         <w:pStyle w:val="ListParagraph"/>
         <w:numPr>
           <w:ilvl w:val="0"/>
-          <w:numId w:val="4"/>
+          <w:numId w:val="1"/>
+        </w:numPr>
+        <w:spacing w:after="120"/>
+      </w:pPr>
+      <w:r>
+        <w:t>..</w:t>
+      </w:r>
+    </w:p>
+    <w:p>
+      <w:pPr>
+        <w:pStyle w:val="ListParagraph"/>
+        <w:numPr>
+          <w:ilvl w:val="0"/>
+          <w:numId w:val="1"/>
         </w:numPr>
         <w:spacing w:after="120"/>
       </w:pPr>
@@ -789,7 +1520,7 @@
   <w:abstractNum w:abstractNumId="0" w15:restartNumberingAfterBreak="0">
     <w:nsid w:val="096A5724"/>
     <w:multiLevelType w:val="hybridMultilevel"/>
-    <w:tmpl w:val="25603BD0"/>
+    <w:tmpl w:val="99CE078C"/>
     <w:lvl w:ilvl="0" w:tplc="4009000B">
       <w:start w:val="1"/>
       <w:numFmt w:val="bullet"/>
@@ -900,6 +1631,92 @@
     </w:lvl>
   </w:abstractNum>
   <w:abstractNum w:abstractNumId="1" w15:restartNumberingAfterBreak="0">
+    <w:nsid w:val="0BD635FF"/>
+    <w:multiLevelType w:val="hybridMultilevel"/>
+    <w:tmpl w:val="5EAC4134"/>
+    <w:lvl w:ilvl="0" w:tplc="4009001B">
+      <w:start w:val="1"/>
+      <w:numFmt w:val="lowerRoman"/>
+      <w:lvlText w:val="%1."/>
+      <w:lvlJc w:val="right"/>
+      <w:pPr>
+        <w:ind w:left="1440" w:hanging="360"/>
+      </w:pPr>
+    </w:lvl>
+    <w:lvl w:ilvl="1" w:tplc="40090019" w:tentative="1">
+      <w:start w:val="1"/>
+      <w:numFmt w:val="lowerLetter"/>
+      <w:lvlText w:val="%2."/>
+      <w:lvlJc w:val="left"/>
+      <w:pPr>
+        <w:ind w:left="2160" w:hanging="360"/>
+      </w:pPr>
+    </w:lvl>
+    <w:lvl w:ilvl="2" w:tplc="4009001B" w:tentative="1">
+      <w:start w:val="1"/>
+      <w:numFmt w:val="lowerRoman"/>
+      <w:lvlText w:val="%3."/>
+      <w:lvlJc w:val="right"/>
+      <w:pPr>
+        <w:ind w:left="2880" w:hanging="180"/>
+      </w:pPr>
+    </w:lvl>
+    <w:lvl w:ilvl="3" w:tplc="4009000F" w:tentative="1">
+      <w:start w:val="1"/>
+      <w:numFmt w:val="decimal"/>
+      <w:lvlText w:val="%4."/>
+      <w:lvlJc w:val="left"/>
+      <w:pPr>
+        <w:ind w:left="3600" w:hanging="360"/>
+      </w:pPr>
+    </w:lvl>
+    <w:lvl w:ilvl="4" w:tplc="40090019" w:tentative="1">
+      <w:start w:val="1"/>
+      <w:numFmt w:val="lowerLetter"/>
+      <w:lvlText w:val="%5."/>
+      <w:lvlJc w:val="left"/>
+      <w:pPr>
+        <w:ind w:left="4320" w:hanging="360"/>
+      </w:pPr>
+    </w:lvl>
+    <w:lvl w:ilvl="5" w:tplc="4009001B" w:tentative="1">
+      <w:start w:val="1"/>
+      <w:numFmt w:val="lowerRoman"/>
+      <w:lvlText w:val="%6."/>
+      <w:lvlJc w:val="right"/>
+      <w:pPr>
+        <w:ind w:left="5040" w:hanging="180"/>
+      </w:pPr>
+    </w:lvl>
+    <w:lvl w:ilvl="6" w:tplc="4009000F" w:tentative="1">
+      <w:start w:val="1"/>
+      <w:numFmt w:val="decimal"/>
+      <w:lvlText w:val="%7."/>
+      <w:lvlJc w:val="left"/>
+      <w:pPr>
+        <w:ind w:left="5760" w:hanging="360"/>
+      </w:pPr>
+    </w:lvl>
+    <w:lvl w:ilvl="7" w:tplc="40090019" w:tentative="1">
+      <w:start w:val="1"/>
+      <w:numFmt w:val="lowerLetter"/>
+      <w:lvlText w:val="%8."/>
+      <w:lvlJc w:val="left"/>
+      <w:pPr>
+        <w:ind w:left="6480" w:hanging="360"/>
+      </w:pPr>
+    </w:lvl>
+    <w:lvl w:ilvl="8" w:tplc="4009001B" w:tentative="1">
+      <w:start w:val="1"/>
+      <w:numFmt w:val="lowerRoman"/>
+      <w:lvlText w:val="%9."/>
+      <w:lvlJc w:val="right"/>
+      <w:pPr>
+        <w:ind w:left="7200" w:hanging="180"/>
+      </w:pPr>
+    </w:lvl>
+  </w:abstractNum>
+  <w:abstractNum w:abstractNumId="2" w15:restartNumberingAfterBreak="0">
     <w:nsid w:val="0FDF02BC"/>
     <w:multiLevelType w:val="hybridMultilevel"/>
     <w:tmpl w:val="0D62DCAE"/>
@@ -1012,7 +1829,93 @@
       </w:rPr>
     </w:lvl>
   </w:abstractNum>
-  <w:abstractNum w:abstractNumId="2" w15:restartNumberingAfterBreak="0">
+  <w:abstractNum w:abstractNumId="3" w15:restartNumberingAfterBreak="0">
+    <w:nsid w:val="157D06CA"/>
+    <w:multiLevelType w:val="hybridMultilevel"/>
+    <w:tmpl w:val="223A75D8"/>
+    <w:lvl w:ilvl="0" w:tplc="4009001B">
+      <w:start w:val="1"/>
+      <w:numFmt w:val="lowerRoman"/>
+      <w:lvlText w:val="%1."/>
+      <w:lvlJc w:val="right"/>
+      <w:pPr>
+        <w:ind w:left="2160" w:hanging="360"/>
+      </w:pPr>
+    </w:lvl>
+    <w:lvl w:ilvl="1" w:tplc="40090019" w:tentative="1">
+      <w:start w:val="1"/>
+      <w:numFmt w:val="lowerLetter"/>
+      <w:lvlText w:val="%2."/>
+      <w:lvlJc w:val="left"/>
+      <w:pPr>
+        <w:ind w:left="2880" w:hanging="360"/>
+      </w:pPr>
+    </w:lvl>
+    <w:lvl w:ilvl="2" w:tplc="4009001B" w:tentative="1">
+      <w:start w:val="1"/>
+      <w:numFmt w:val="lowerRoman"/>
+      <w:lvlText w:val="%3."/>
+      <w:lvlJc w:val="right"/>
+      <w:pPr>
+        <w:ind w:left="3600" w:hanging="180"/>
+      </w:pPr>
+    </w:lvl>
+    <w:lvl w:ilvl="3" w:tplc="4009000F" w:tentative="1">
+      <w:start w:val="1"/>
+      <w:numFmt w:val="decimal"/>
+      <w:lvlText w:val="%4."/>
+      <w:lvlJc w:val="left"/>
+      <w:pPr>
+        <w:ind w:left="4320" w:hanging="360"/>
+      </w:pPr>
+    </w:lvl>
+    <w:lvl w:ilvl="4" w:tplc="40090019" w:tentative="1">
+      <w:start w:val="1"/>
+      <w:numFmt w:val="lowerLetter"/>
+      <w:lvlText w:val="%5."/>
+      <w:lvlJc w:val="left"/>
+      <w:pPr>
+        <w:ind w:left="5040" w:hanging="360"/>
+      </w:pPr>
+    </w:lvl>
+    <w:lvl w:ilvl="5" w:tplc="4009001B" w:tentative="1">
+      <w:start w:val="1"/>
+      <w:numFmt w:val="lowerRoman"/>
+      <w:lvlText w:val="%6."/>
+      <w:lvlJc w:val="right"/>
+      <w:pPr>
+        <w:ind w:left="5760" w:hanging="180"/>
+      </w:pPr>
+    </w:lvl>
+    <w:lvl w:ilvl="6" w:tplc="4009000F" w:tentative="1">
+      <w:start w:val="1"/>
+      <w:numFmt w:val="decimal"/>
+      <w:lvlText w:val="%7."/>
+      <w:lvlJc w:val="left"/>
+      <w:pPr>
+        <w:ind w:left="6480" w:hanging="360"/>
+      </w:pPr>
+    </w:lvl>
+    <w:lvl w:ilvl="7" w:tplc="40090019" w:tentative="1">
+      <w:start w:val="1"/>
+      <w:numFmt w:val="lowerLetter"/>
+      <w:lvlText w:val="%8."/>
+      <w:lvlJc w:val="left"/>
+      <w:pPr>
+        <w:ind w:left="7200" w:hanging="360"/>
+      </w:pPr>
+    </w:lvl>
+    <w:lvl w:ilvl="8" w:tplc="4009001B" w:tentative="1">
+      <w:start w:val="1"/>
+      <w:numFmt w:val="lowerRoman"/>
+      <w:lvlText w:val="%9."/>
+      <w:lvlJc w:val="right"/>
+      <w:pPr>
+        <w:ind w:left="7920" w:hanging="180"/>
+      </w:pPr>
+    </w:lvl>
+  </w:abstractNum>
+  <w:abstractNum w:abstractNumId="4" w15:restartNumberingAfterBreak="0">
     <w:nsid w:val="288C33A3"/>
     <w:multiLevelType w:val="hybridMultilevel"/>
     <w:tmpl w:val="7C22A4A6"/>
@@ -1101,11 +2004,11 @@
       </w:pPr>
     </w:lvl>
   </w:abstractNum>
-  <w:abstractNum w:abstractNumId="3" w15:restartNumberingAfterBreak="0">
+  <w:abstractNum w:abstractNumId="5" w15:restartNumberingAfterBreak="0">
     <w:nsid w:val="35146BBD"/>
     <w:multiLevelType w:val="hybridMultilevel"/>
-    <w:tmpl w:val="515A447E"/>
-    <w:lvl w:ilvl="0" w:tplc="40090011">
+    <w:tmpl w:val="F664FF12"/>
+    <w:lvl w:ilvl="0" w:tplc="E5B8536C">
       <w:start w:val="1"/>
       <w:numFmt w:val="decimal"/>
       <w:lvlText w:val="%1)"/>
@@ -1115,6 +2018,8 @@
       </w:pPr>
       <w:rPr>
         <w:rFonts w:hint="default"/>
+        <w:b/>
+        <w:bCs/>
       </w:rPr>
     </w:lvl>
     <w:lvl w:ilvl="1" w:tplc="40090019" w:tentative="1">
@@ -1191,16 +2096,22 @@
     </w:lvl>
   </w:abstractNum>
   <w:num w:numId="1" w16cid:durableId="1233080185">
-    <w:abstractNumId w:val="3"/>
+    <w:abstractNumId w:val="5"/>
   </w:num>
   <w:num w:numId="2" w16cid:durableId="305550778">
-    <w:abstractNumId w:val="1"/>
+    <w:abstractNumId w:val="2"/>
   </w:num>
   <w:num w:numId="3" w16cid:durableId="107821523">
     <w:abstractNumId w:val="0"/>
   </w:num>
   <w:num w:numId="4" w16cid:durableId="1660886229">
-    <w:abstractNumId w:val="2"/>
+    <w:abstractNumId w:val="4"/>
+  </w:num>
+  <w:num w:numId="5" w16cid:durableId="822963584">
+    <w:abstractNumId w:val="3"/>
+  </w:num>
+  <w:num w:numId="6" w16cid:durableId="332533043">
+    <w:abstractNumId w:val="1"/>
   </w:num>
 </w:numbering>
 </file>

</xml_diff>